<commit_message>
Uptaded the trazability table
</commit_message>
<xml_diff>
--- a/doc/Tabla de trazabilidad.docx
+++ b/doc/Tabla de trazabilidad.docx
@@ -2300,13 +2300,7 @@
             </w:pPr>
             <w:r>
               <w:lastRenderedPageBreak/>
-              <w:t>RF</w:t>
-            </w:r>
-            <w:r>
-              <w:t>5</w:t>
-            </w:r>
-            <w:r>
-              <w:t>: The software must allow the user to unsubscribe from a magazine at any time</w:t>
+              <w:t>RF5: The software must allow the user to unsubscribe from a magazine at any time</w:t>
             </w:r>
           </w:p>
         </w:tc>
@@ -2657,13 +2651,7 @@
               <w:spacing w:line="240" w:lineRule="auto"/>
             </w:pPr>
             <w:r>
-              <w:t>RF</w:t>
-            </w:r>
-            <w:r>
-              <w:t>6</w:t>
-            </w:r>
-            <w:r>
-              <w:t>: The software must allow the user to simulate a reading session</w:t>
+              <w:t>RF6: The software must allow the user to simulate a reading session</w:t>
             </w:r>
           </w:p>
         </w:tc>
@@ -3108,6 +3096,9 @@
         </w:tc>
       </w:tr>
       <w:tr>
+        <w:trPr>
+          <w:trHeight w:val="383"/>
+        </w:trPr>
         <w:tc>
           <w:tcPr>
             <w:tcW w:w="3009" w:type="dxa"/>
@@ -3131,6 +3122,9 @@
               </w:pBdr>
               <w:spacing w:line="240" w:lineRule="auto"/>
             </w:pPr>
+            <w:r>
+              <w:t>RF7: The software must allow the user to present the products of a user</w:t>
+            </w:r>
           </w:p>
         </w:tc>
         <w:tc>
@@ -3156,6 +3150,143 @@
               </w:pBdr>
               <w:spacing w:line="240" w:lineRule="auto"/>
             </w:pPr>
+            <w:r>
+              <w:t>Main</w:t>
+            </w:r>
+          </w:p>
+          <w:p>
+            <w:pPr>
+              <w:widowControl w:val="0"/>
+              <w:pBdr>
+                <w:top w:val="nil"/>
+                <w:left w:val="nil"/>
+                <w:bottom w:val="nil"/>
+                <w:right w:val="nil"/>
+                <w:between w:val="nil"/>
+              </w:pBdr>
+              <w:spacing w:line="240" w:lineRule="auto"/>
+            </w:pPr>
+            <w:r>
+              <w:t>Controller</w:t>
+            </w:r>
+          </w:p>
+          <w:p>
+            <w:pPr>
+              <w:widowControl w:val="0"/>
+              <w:pBdr>
+                <w:top w:val="nil"/>
+                <w:left w:val="nil"/>
+                <w:bottom w:val="nil"/>
+                <w:right w:val="nil"/>
+                <w:between w:val="nil"/>
+              </w:pBdr>
+              <w:spacing w:line="240" w:lineRule="auto"/>
+            </w:pPr>
+            <w:proofErr w:type="spellStart"/>
+            <w:r>
+              <w:t>BibliographicProduct</w:t>
+            </w:r>
+            <w:proofErr w:type="spellEnd"/>
+          </w:p>
+          <w:p>
+            <w:pPr>
+              <w:widowControl w:val="0"/>
+              <w:pBdr>
+                <w:top w:val="nil"/>
+                <w:left w:val="nil"/>
+                <w:bottom w:val="nil"/>
+                <w:right w:val="nil"/>
+                <w:between w:val="nil"/>
+              </w:pBdr>
+              <w:spacing w:line="240" w:lineRule="auto"/>
+            </w:pPr>
+            <w:proofErr w:type="spellStart"/>
+            <w:r>
+              <w:t>AbstractUser</w:t>
+            </w:r>
+            <w:proofErr w:type="spellEnd"/>
+          </w:p>
+          <w:p>
+            <w:pPr>
+              <w:widowControl w:val="0"/>
+              <w:pBdr>
+                <w:top w:val="nil"/>
+                <w:left w:val="nil"/>
+                <w:bottom w:val="nil"/>
+                <w:right w:val="nil"/>
+                <w:between w:val="nil"/>
+              </w:pBdr>
+              <w:spacing w:line="240" w:lineRule="auto"/>
+            </w:pPr>
+            <w:r>
+              <w:t>Magazine</w:t>
+            </w:r>
+          </w:p>
+          <w:p>
+            <w:pPr>
+              <w:widowControl w:val="0"/>
+              <w:pBdr>
+                <w:top w:val="nil"/>
+                <w:left w:val="nil"/>
+                <w:bottom w:val="nil"/>
+                <w:right w:val="nil"/>
+                <w:between w:val="nil"/>
+              </w:pBdr>
+              <w:spacing w:line="240" w:lineRule="auto"/>
+            </w:pPr>
+            <w:r>
+              <w:t>Book</w:t>
+            </w:r>
+          </w:p>
+          <w:p>
+            <w:pPr>
+              <w:widowControl w:val="0"/>
+              <w:pBdr>
+                <w:top w:val="nil"/>
+                <w:left w:val="nil"/>
+                <w:bottom w:val="nil"/>
+                <w:right w:val="nil"/>
+                <w:between w:val="nil"/>
+              </w:pBdr>
+              <w:spacing w:line="240" w:lineRule="auto"/>
+            </w:pPr>
+            <w:r>
+              <w:t>Premium</w:t>
+            </w:r>
+          </w:p>
+          <w:p>
+            <w:pPr>
+              <w:widowControl w:val="0"/>
+              <w:pBdr>
+                <w:top w:val="nil"/>
+                <w:left w:val="nil"/>
+                <w:bottom w:val="nil"/>
+                <w:right w:val="nil"/>
+                <w:between w:val="nil"/>
+              </w:pBdr>
+              <w:spacing w:line="240" w:lineRule="auto"/>
+            </w:pPr>
+            <w:proofErr w:type="spellStart"/>
+            <w:r>
+              <w:t>Standar</w:t>
+            </w:r>
+            <w:proofErr w:type="spellEnd"/>
+          </w:p>
+          <w:p>
+            <w:pPr>
+              <w:widowControl w:val="0"/>
+              <w:pBdr>
+                <w:top w:val="nil"/>
+                <w:left w:val="nil"/>
+                <w:bottom w:val="nil"/>
+                <w:right w:val="nil"/>
+                <w:between w:val="nil"/>
+              </w:pBdr>
+              <w:spacing w:line="240" w:lineRule="auto"/>
+            </w:pPr>
+            <w:r>
+              <w:t>Library</w:t>
+            </w:r>
           </w:p>
         </w:tc>
         <w:tc>
@@ -3169,6 +3300,683 @@
               <w:right w:w="100" w:type="dxa"/>
             </w:tcMar>
           </w:tcPr>
+          <w:p>
+            <w:pPr>
+              <w:widowControl w:val="0"/>
+              <w:pBdr>
+                <w:top w:val="nil"/>
+                <w:left w:val="nil"/>
+                <w:bottom w:val="nil"/>
+                <w:right w:val="nil"/>
+                <w:between w:val="nil"/>
+              </w:pBdr>
+              <w:spacing w:line="240" w:lineRule="auto"/>
+            </w:pPr>
+            <w:proofErr w:type="gramStart"/>
+            <w:r>
+              <w:t>main(</w:t>
+            </w:r>
+            <w:proofErr w:type="gramEnd"/>
+            <w:r>
+              <w:t>)</w:t>
+            </w:r>
+          </w:p>
+          <w:p>
+            <w:pPr>
+              <w:widowControl w:val="0"/>
+              <w:pBdr>
+                <w:top w:val="nil"/>
+                <w:left w:val="nil"/>
+                <w:bottom w:val="nil"/>
+                <w:right w:val="nil"/>
+                <w:between w:val="nil"/>
+              </w:pBdr>
+              <w:spacing w:line="240" w:lineRule="auto"/>
+            </w:pPr>
+            <w:proofErr w:type="spellStart"/>
+            <w:proofErr w:type="gramStart"/>
+            <w:r>
+              <w:t>executeOption</w:t>
+            </w:r>
+            <w:proofErr w:type="spellEnd"/>
+            <w:r>
+              <w:t>(</w:t>
+            </w:r>
+            <w:proofErr w:type="gramEnd"/>
+            <w:r>
+              <w:t>int option)</w:t>
+            </w:r>
+          </w:p>
+          <w:p>
+            <w:pPr>
+              <w:widowControl w:val="0"/>
+              <w:pBdr>
+                <w:top w:val="nil"/>
+                <w:left w:val="nil"/>
+                <w:bottom w:val="nil"/>
+                <w:right w:val="nil"/>
+                <w:between w:val="nil"/>
+              </w:pBdr>
+              <w:spacing w:line="240" w:lineRule="auto"/>
+            </w:pPr>
+            <w:proofErr w:type="spellStart"/>
+            <w:proofErr w:type="gramStart"/>
+            <w:r>
+              <w:t>validateIntegerInput</w:t>
+            </w:r>
+            <w:proofErr w:type="spellEnd"/>
+            <w:r>
+              <w:t>(</w:t>
+            </w:r>
+            <w:proofErr w:type="gramEnd"/>
+            <w:r>
+              <w:t>)</w:t>
+            </w:r>
+          </w:p>
+          <w:p>
+            <w:pPr>
+              <w:widowControl w:val="0"/>
+              <w:pBdr>
+                <w:top w:val="nil"/>
+                <w:left w:val="nil"/>
+                <w:bottom w:val="nil"/>
+                <w:right w:val="nil"/>
+                <w:between w:val="nil"/>
+              </w:pBdr>
+              <w:spacing w:line="240" w:lineRule="auto"/>
+            </w:pPr>
+            <w:proofErr w:type="spellStart"/>
+            <w:proofErr w:type="gramStart"/>
+            <w:r>
+              <w:t>startAReadingSesion</w:t>
+            </w:r>
+            <w:proofErr w:type="spellEnd"/>
+            <w:r>
+              <w:t>(</w:t>
+            </w:r>
+            <w:proofErr w:type="gramEnd"/>
+            <w:r>
+              <w:t>)</w:t>
+            </w:r>
+          </w:p>
+          <w:p>
+            <w:pPr>
+              <w:widowControl w:val="0"/>
+              <w:pBdr>
+                <w:top w:val="nil"/>
+                <w:left w:val="nil"/>
+                <w:bottom w:val="nil"/>
+                <w:right w:val="nil"/>
+                <w:between w:val="nil"/>
+              </w:pBdr>
+              <w:spacing w:line="240" w:lineRule="auto"/>
+            </w:pPr>
+            <w:proofErr w:type="spellStart"/>
+            <w:proofErr w:type="gramStart"/>
+            <w:r>
+              <w:t>startAReadingMatrix</w:t>
+            </w:r>
+            <w:proofErr w:type="spellEnd"/>
+            <w:r>
+              <w:t>(</w:t>
+            </w:r>
+            <w:proofErr w:type="gramEnd"/>
+            <w:r>
+              <w:t>)</w:t>
+            </w:r>
+          </w:p>
+          <w:p>
+            <w:pPr>
+              <w:widowControl w:val="0"/>
+              <w:pBdr>
+                <w:top w:val="nil"/>
+                <w:left w:val="nil"/>
+                <w:bottom w:val="nil"/>
+                <w:right w:val="nil"/>
+                <w:between w:val="nil"/>
+              </w:pBdr>
+              <w:spacing w:line="240" w:lineRule="auto"/>
+            </w:pPr>
+            <w:proofErr w:type="spellStart"/>
+            <w:proofErr w:type="gramStart"/>
+            <w:r>
+              <w:t>i</w:t>
+            </w:r>
+            <w:r>
+              <w:t>sTheUserTryingToStartAreadingSession</w:t>
+            </w:r>
+            <w:proofErr w:type="spellEnd"/>
+            <w:r>
+              <w:t>(</w:t>
+            </w:r>
+            <w:proofErr w:type="gramEnd"/>
+            <w:r>
+              <w:t>)</w:t>
+            </w:r>
+          </w:p>
+          <w:p>
+            <w:pPr>
+              <w:widowControl w:val="0"/>
+              <w:pBdr>
+                <w:top w:val="nil"/>
+                <w:left w:val="nil"/>
+                <w:bottom w:val="nil"/>
+                <w:right w:val="nil"/>
+                <w:between w:val="nil"/>
+              </w:pBdr>
+              <w:spacing w:line="240" w:lineRule="auto"/>
+            </w:pPr>
+            <w:proofErr w:type="spellStart"/>
+            <w:proofErr w:type="gramStart"/>
+            <w:r>
+              <w:t>startMatrixReadingSession</w:t>
+            </w:r>
+            <w:proofErr w:type="spellEnd"/>
+            <w:r>
+              <w:t>(</w:t>
+            </w:r>
+            <w:proofErr w:type="gramEnd"/>
+            <w:r>
+              <w:t>)</w:t>
+            </w:r>
+          </w:p>
+          <w:p>
+            <w:pPr>
+              <w:widowControl w:val="0"/>
+              <w:pBdr>
+                <w:top w:val="nil"/>
+                <w:left w:val="nil"/>
+                <w:bottom w:val="nil"/>
+                <w:right w:val="nil"/>
+                <w:between w:val="nil"/>
+              </w:pBdr>
+              <w:spacing w:line="240" w:lineRule="auto"/>
+            </w:pPr>
+            <w:proofErr w:type="spellStart"/>
+            <w:proofErr w:type="gramStart"/>
+            <w:r>
+              <w:t>searchProduct</w:t>
+            </w:r>
+            <w:proofErr w:type="spellEnd"/>
+            <w:r>
+              <w:t>(</w:t>
+            </w:r>
+            <w:proofErr w:type="gramEnd"/>
+            <w:r>
+              <w:t>)</w:t>
+            </w:r>
+          </w:p>
+        </w:tc>
+      </w:tr>
+      <w:tr>
+        <w:trPr>
+          <w:trHeight w:val="382"/>
+        </w:trPr>
+        <w:tc>
+          <w:tcPr>
+            <w:tcW w:w="3009" w:type="dxa"/>
+            <w:shd w:val="clear" w:color="auto" w:fill="auto"/>
+            <w:tcMar>
+              <w:top w:w="100" w:type="dxa"/>
+              <w:left w:w="100" w:type="dxa"/>
+              <w:bottom w:w="100" w:type="dxa"/>
+              <w:right w:w="100" w:type="dxa"/>
+            </w:tcMar>
+          </w:tcPr>
+          <w:p>
+            <w:pPr>
+              <w:widowControl w:val="0"/>
+              <w:pBdr>
+                <w:top w:val="nil"/>
+                <w:left w:val="nil"/>
+                <w:bottom w:val="nil"/>
+                <w:right w:val="nil"/>
+                <w:between w:val="nil"/>
+              </w:pBdr>
+              <w:spacing w:line="240" w:lineRule="auto"/>
+            </w:pPr>
+            <w:r>
+              <w:t>RF8: Create Reports</w:t>
+            </w:r>
+          </w:p>
+        </w:tc>
+        <w:tc>
+          <w:tcPr>
+            <w:tcW w:w="3010" w:type="dxa"/>
+            <w:shd w:val="clear" w:color="auto" w:fill="auto"/>
+            <w:tcMar>
+              <w:top w:w="100" w:type="dxa"/>
+              <w:left w:w="100" w:type="dxa"/>
+              <w:bottom w:w="100" w:type="dxa"/>
+              <w:right w:w="100" w:type="dxa"/>
+            </w:tcMar>
+          </w:tcPr>
+          <w:p>
+            <w:pPr>
+              <w:widowControl w:val="0"/>
+              <w:pBdr>
+                <w:top w:val="nil"/>
+                <w:left w:val="nil"/>
+                <w:bottom w:val="nil"/>
+                <w:right w:val="nil"/>
+                <w:between w:val="nil"/>
+              </w:pBdr>
+              <w:spacing w:line="240" w:lineRule="auto"/>
+            </w:pPr>
+            <w:r>
+              <w:t>Main</w:t>
+            </w:r>
+          </w:p>
+          <w:p>
+            <w:pPr>
+              <w:widowControl w:val="0"/>
+              <w:pBdr>
+                <w:top w:val="nil"/>
+                <w:left w:val="nil"/>
+                <w:bottom w:val="nil"/>
+                <w:right w:val="nil"/>
+                <w:between w:val="nil"/>
+              </w:pBdr>
+              <w:spacing w:line="240" w:lineRule="auto"/>
+            </w:pPr>
+            <w:r>
+              <w:t>Controller</w:t>
+            </w:r>
+          </w:p>
+          <w:p>
+            <w:pPr>
+              <w:widowControl w:val="0"/>
+              <w:pBdr>
+                <w:top w:val="nil"/>
+                <w:left w:val="nil"/>
+                <w:bottom w:val="nil"/>
+                <w:right w:val="nil"/>
+                <w:between w:val="nil"/>
+              </w:pBdr>
+              <w:spacing w:line="240" w:lineRule="auto"/>
+            </w:pPr>
+            <w:proofErr w:type="spellStart"/>
+            <w:r>
+              <w:t>BibliographicProduct</w:t>
+            </w:r>
+            <w:proofErr w:type="spellEnd"/>
+          </w:p>
+          <w:p>
+            <w:pPr>
+              <w:widowControl w:val="0"/>
+              <w:pBdr>
+                <w:top w:val="nil"/>
+                <w:left w:val="nil"/>
+                <w:bottom w:val="nil"/>
+                <w:right w:val="nil"/>
+                <w:between w:val="nil"/>
+              </w:pBdr>
+              <w:spacing w:line="240" w:lineRule="auto"/>
+            </w:pPr>
+            <w:proofErr w:type="spellStart"/>
+            <w:r>
+              <w:t>AbstractUser</w:t>
+            </w:r>
+            <w:proofErr w:type="spellEnd"/>
+          </w:p>
+          <w:p>
+            <w:pPr>
+              <w:widowControl w:val="0"/>
+              <w:pBdr>
+                <w:top w:val="nil"/>
+                <w:left w:val="nil"/>
+                <w:bottom w:val="nil"/>
+                <w:right w:val="nil"/>
+                <w:between w:val="nil"/>
+              </w:pBdr>
+              <w:spacing w:line="240" w:lineRule="auto"/>
+            </w:pPr>
+            <w:r>
+              <w:t>Magazine</w:t>
+            </w:r>
+          </w:p>
+          <w:p>
+            <w:pPr>
+              <w:widowControl w:val="0"/>
+              <w:pBdr>
+                <w:top w:val="nil"/>
+                <w:left w:val="nil"/>
+                <w:bottom w:val="nil"/>
+                <w:right w:val="nil"/>
+                <w:between w:val="nil"/>
+              </w:pBdr>
+              <w:spacing w:line="240" w:lineRule="auto"/>
+            </w:pPr>
+            <w:r>
+              <w:t>Book</w:t>
+            </w:r>
+          </w:p>
+          <w:p>
+            <w:pPr>
+              <w:widowControl w:val="0"/>
+              <w:pBdr>
+                <w:top w:val="nil"/>
+                <w:left w:val="nil"/>
+                <w:bottom w:val="nil"/>
+                <w:right w:val="nil"/>
+                <w:between w:val="nil"/>
+              </w:pBdr>
+              <w:spacing w:line="240" w:lineRule="auto"/>
+            </w:pPr>
+            <w:r>
+              <w:t>Premium</w:t>
+            </w:r>
+          </w:p>
+          <w:p>
+            <w:pPr>
+              <w:widowControl w:val="0"/>
+              <w:pBdr>
+                <w:top w:val="nil"/>
+                <w:left w:val="nil"/>
+                <w:bottom w:val="nil"/>
+                <w:right w:val="nil"/>
+                <w:between w:val="nil"/>
+              </w:pBdr>
+              <w:spacing w:line="240" w:lineRule="auto"/>
+            </w:pPr>
+            <w:proofErr w:type="spellStart"/>
+            <w:r>
+              <w:t>Standar</w:t>
+            </w:r>
+            <w:proofErr w:type="spellEnd"/>
+          </w:p>
+        </w:tc>
+        <w:tc>
+          <w:tcPr>
+            <w:tcW w:w="3010" w:type="dxa"/>
+            <w:shd w:val="clear" w:color="auto" w:fill="auto"/>
+            <w:tcMar>
+              <w:top w:w="100" w:type="dxa"/>
+              <w:left w:w="100" w:type="dxa"/>
+              <w:bottom w:w="100" w:type="dxa"/>
+              <w:right w:w="100" w:type="dxa"/>
+            </w:tcMar>
+          </w:tcPr>
+          <w:p>
+            <w:pPr>
+              <w:widowControl w:val="0"/>
+              <w:pBdr>
+                <w:top w:val="nil"/>
+                <w:left w:val="nil"/>
+                <w:bottom w:val="nil"/>
+                <w:right w:val="nil"/>
+                <w:between w:val="nil"/>
+              </w:pBdr>
+              <w:spacing w:line="240" w:lineRule="auto"/>
+            </w:pPr>
+            <w:proofErr w:type="gramStart"/>
+            <w:r>
+              <w:t>main(</w:t>
+            </w:r>
+            <w:proofErr w:type="gramEnd"/>
+            <w:r>
+              <w:t>)</w:t>
+            </w:r>
+          </w:p>
+          <w:p>
+            <w:pPr>
+              <w:widowControl w:val="0"/>
+              <w:pBdr>
+                <w:top w:val="nil"/>
+                <w:left w:val="nil"/>
+                <w:bottom w:val="nil"/>
+                <w:right w:val="nil"/>
+                <w:between w:val="nil"/>
+              </w:pBdr>
+              <w:spacing w:line="240" w:lineRule="auto"/>
+            </w:pPr>
+            <w:proofErr w:type="spellStart"/>
+            <w:proofErr w:type="gramStart"/>
+            <w:r>
+              <w:t>executeOption</w:t>
+            </w:r>
+            <w:proofErr w:type="spellEnd"/>
+            <w:r>
+              <w:t>(</w:t>
+            </w:r>
+            <w:proofErr w:type="gramEnd"/>
+            <w:r>
+              <w:t>int option)</w:t>
+            </w:r>
+          </w:p>
+          <w:p>
+            <w:pPr>
+              <w:widowControl w:val="0"/>
+              <w:pBdr>
+                <w:top w:val="nil"/>
+                <w:left w:val="nil"/>
+                <w:bottom w:val="nil"/>
+                <w:right w:val="nil"/>
+                <w:between w:val="nil"/>
+              </w:pBdr>
+              <w:spacing w:line="240" w:lineRule="auto"/>
+            </w:pPr>
+            <w:proofErr w:type="spellStart"/>
+            <w:proofErr w:type="gramStart"/>
+            <w:r>
+              <w:t>validateIntegerInput</w:t>
+            </w:r>
+            <w:proofErr w:type="spellEnd"/>
+            <w:r>
+              <w:t>(</w:t>
+            </w:r>
+            <w:proofErr w:type="gramEnd"/>
+            <w:r>
+              <w:t>)</w:t>
+            </w:r>
+          </w:p>
+          <w:p>
+            <w:pPr>
+              <w:widowControl w:val="0"/>
+              <w:pBdr>
+                <w:top w:val="nil"/>
+                <w:left w:val="nil"/>
+                <w:bottom w:val="nil"/>
+                <w:right w:val="nil"/>
+                <w:between w:val="nil"/>
+              </w:pBdr>
+              <w:spacing w:line="240" w:lineRule="auto"/>
+            </w:pPr>
+            <w:proofErr w:type="spellStart"/>
+            <w:proofErr w:type="gramStart"/>
+            <w:r>
+              <w:t>reportMenu</w:t>
+            </w:r>
+            <w:proofErr w:type="spellEnd"/>
+            <w:r>
+              <w:t>(</w:t>
+            </w:r>
+            <w:proofErr w:type="gramEnd"/>
+            <w:r>
+              <w:t>)</w:t>
+            </w:r>
+          </w:p>
+          <w:p>
+            <w:pPr>
+              <w:widowControl w:val="0"/>
+              <w:pBdr>
+                <w:top w:val="nil"/>
+                <w:left w:val="nil"/>
+                <w:bottom w:val="nil"/>
+                <w:right w:val="nil"/>
+                <w:between w:val="nil"/>
+              </w:pBdr>
+              <w:spacing w:line="240" w:lineRule="auto"/>
+            </w:pPr>
+            <w:proofErr w:type="spellStart"/>
+            <w:proofErr w:type="gramStart"/>
+            <w:r>
+              <w:t>executeReport</w:t>
+            </w:r>
+            <w:proofErr w:type="spellEnd"/>
+            <w:r>
+              <w:t>(</w:t>
+            </w:r>
+            <w:proofErr w:type="gramEnd"/>
+            <w:r>
+              <w:t>)</w:t>
+            </w:r>
+          </w:p>
+          <w:p>
+            <w:pPr>
+              <w:widowControl w:val="0"/>
+              <w:pBdr>
+                <w:top w:val="nil"/>
+                <w:left w:val="nil"/>
+                <w:bottom w:val="nil"/>
+                <w:right w:val="nil"/>
+                <w:between w:val="nil"/>
+              </w:pBdr>
+              <w:spacing w:line="240" w:lineRule="auto"/>
+            </w:pPr>
+            <w:proofErr w:type="spellStart"/>
+            <w:proofErr w:type="gramStart"/>
+            <w:r>
+              <w:t>amountOfPagesByProduct</w:t>
+            </w:r>
+            <w:proofErr w:type="spellEnd"/>
+            <w:r>
+              <w:t>(</w:t>
+            </w:r>
+            <w:proofErr w:type="gramEnd"/>
+            <w:r>
+              <w:t>)</w:t>
+            </w:r>
+          </w:p>
+          <w:p>
+            <w:pPr>
+              <w:widowControl w:val="0"/>
+              <w:pBdr>
+                <w:top w:val="nil"/>
+                <w:left w:val="nil"/>
+                <w:bottom w:val="nil"/>
+                <w:right w:val="nil"/>
+                <w:between w:val="nil"/>
+              </w:pBdr>
+              <w:spacing w:line="240" w:lineRule="auto"/>
+            </w:pPr>
+            <w:proofErr w:type="spellStart"/>
+            <w:proofErr w:type="gramStart"/>
+            <w:r>
+              <w:t>genreAndCategoryWithTheMostAmountOfPagesRead</w:t>
+            </w:r>
+            <w:proofErr w:type="spellEnd"/>
+            <w:r>
+              <w:t>(</w:t>
+            </w:r>
+            <w:proofErr w:type="gramEnd"/>
+            <w:r>
+              <w:t>)</w:t>
+            </w:r>
+          </w:p>
+          <w:p>
+            <w:pPr>
+              <w:widowControl w:val="0"/>
+              <w:pBdr>
+                <w:top w:val="nil"/>
+                <w:left w:val="nil"/>
+                <w:bottom w:val="nil"/>
+                <w:right w:val="nil"/>
+                <w:between w:val="nil"/>
+              </w:pBdr>
+              <w:spacing w:line="240" w:lineRule="auto"/>
+            </w:pPr>
+            <w:r>
+              <w:t>top5BooksAndTop5</w:t>
+            </w:r>
+            <w:proofErr w:type="gramStart"/>
+            <w:r>
+              <w:t>MagazinesRead</w:t>
+            </w:r>
+            <w:r>
+              <w:t>(</w:t>
+            </w:r>
+            <w:proofErr w:type="gramEnd"/>
+            <w:r>
+              <w:t>)</w:t>
+            </w:r>
+          </w:p>
+          <w:p>
+            <w:pPr>
+              <w:widowControl w:val="0"/>
+              <w:pBdr>
+                <w:top w:val="nil"/>
+                <w:left w:val="nil"/>
+                <w:bottom w:val="nil"/>
+                <w:right w:val="nil"/>
+                <w:between w:val="nil"/>
+              </w:pBdr>
+              <w:spacing w:line="240" w:lineRule="auto"/>
+            </w:pPr>
+            <w:proofErr w:type="spellStart"/>
+            <w:proofErr w:type="gramStart"/>
+            <w:r>
+              <w:t>salesByGenre</w:t>
+            </w:r>
+            <w:proofErr w:type="spellEnd"/>
+            <w:r>
+              <w:t>(</w:t>
+            </w:r>
+            <w:proofErr w:type="gramEnd"/>
+            <w:r>
+              <w:t>)</w:t>
+            </w:r>
+          </w:p>
+          <w:p>
+            <w:pPr>
+              <w:widowControl w:val="0"/>
+              <w:pBdr>
+                <w:top w:val="nil"/>
+                <w:left w:val="nil"/>
+                <w:bottom w:val="nil"/>
+                <w:right w:val="nil"/>
+                <w:between w:val="nil"/>
+              </w:pBdr>
+              <w:spacing w:line="240" w:lineRule="auto"/>
+            </w:pPr>
+            <w:proofErr w:type="spellStart"/>
+            <w:proofErr w:type="gramStart"/>
+            <w:r>
+              <w:t>salesByCategory</w:t>
+            </w:r>
+            <w:proofErr w:type="spellEnd"/>
+            <w:r>
+              <w:t>(</w:t>
+            </w:r>
+            <w:proofErr w:type="gramEnd"/>
+            <w:r>
+              <w:t>)</w:t>
+            </w:r>
+          </w:p>
+          <w:p>
+            <w:pPr>
+              <w:widowControl w:val="0"/>
+              <w:pBdr>
+                <w:top w:val="nil"/>
+                <w:left w:val="nil"/>
+                <w:bottom w:val="nil"/>
+                <w:right w:val="nil"/>
+                <w:between w:val="nil"/>
+              </w:pBdr>
+              <w:spacing w:line="240" w:lineRule="auto"/>
+            </w:pPr>
+            <w:r>
+              <w:t>top5</w:t>
+            </w:r>
+            <w:proofErr w:type="gramStart"/>
+            <w:r>
+              <w:t>books(</w:t>
+            </w:r>
+            <w:proofErr w:type="gramEnd"/>
+            <w:r>
+              <w:t>)</w:t>
+            </w:r>
+          </w:p>
           <w:p>
             <w:pPr>
               <w:widowControl w:val="0"/>
@@ -3594,7 +4402,7 @@
   <w:style w:type="paragraph" w:default="1" w:styleId="Normal">
     <w:name w:val="Normal"/>
     <w:qFormat/>
-    <w:rsid w:val="004F0FD9"/>
+    <w:rsid w:val="00926AB3"/>
   </w:style>
   <w:style w:type="paragraph" w:styleId="Ttulo1">
     <w:name w:val="heading 1"/>

</xml_diff>